<commit_message>
added yc2454 to collaborators
</commit_message>
<xml_diff>
--- a/HW2/Q2HW2.docx
+++ b/HW2/Q2HW2.docx
@@ -4,256 +4,16 @@
   <w:body>
     <w:p>
       <w:pPr>
-        <w:pStyle w:val="ListParagraph"/>
-        <w:numPr>
-          <w:ilvl w:val="0"/>
-          <w:numId w:val="1"/>
-        </w:numPr>
+        <w:ind w:left="720" w:hanging="360"/>
       </w:pPr>
       <w:r>
-        <w:t xml:space="preserve">Let us create a partial function </w:t>
-      </w:r>
-      <m:oMath>
-        <m:sSub>
-          <m:sSubPr>
-            <m:ctrlPr>
-              <w:rPr>
-                <w:rFonts w:ascii="Cambria Math" w:hAnsi="Cambria Math"/>
-                <w:i/>
-              </w:rPr>
-            </m:ctrlPr>
-          </m:sSubPr>
-          <m:e>
-            <m:r>
-              <w:rPr>
-                <w:rFonts w:ascii="Cambria Math" w:hAnsi="Cambria Math"/>
-              </w:rPr>
-              <m:t>f</m:t>
-            </m:r>
-          </m:e>
-          <m:sub>
-            <m:r>
-              <w:rPr>
-                <w:rFonts w:ascii="Cambria Math" w:hAnsi="Cambria Math"/>
-              </w:rPr>
-              <m:t>halt</m:t>
-            </m:r>
-          </m:sub>
-        </m:sSub>
-      </m:oMath>
-      <w:r>
-        <w:t xml:space="preserve"> that is defined on all inputs, and</w:t>
-      </w:r>
-      <w:r>
-        <w:t xml:space="preserve"> outputs either </w:t>
-      </w:r>
-      <m:oMath>
-        <m:r>
-          <w:rPr>
-            <w:rFonts w:ascii="Cambria Math" w:hAnsi="Cambria Math"/>
-          </w:rPr>
-          <m:t>0</m:t>
-        </m:r>
-      </m:oMath>
-      <w:r>
-        <w:t xml:space="preserve"> or </w:t>
-      </w:r>
-      <m:oMath>
-        <m:r>
-          <w:rPr>
-            <w:rFonts w:ascii="Cambria Math" w:hAnsi="Cambria Math"/>
-          </w:rPr>
-          <m:t>1</m:t>
-        </m:r>
-      </m:oMath>
-      <w:r>
-        <w:t xml:space="preserve"> on each input.</w:t>
-      </w:r>
-      <w:r>
-        <w:t xml:space="preserve"> Then let us create a set </w:t>
-      </w:r>
-      <m:oMath>
-        <m:r>
-          <w:rPr>
-            <w:rFonts w:ascii="Cambria Math" w:hAnsi="Cambria Math"/>
-          </w:rPr>
-          <m:t>S</m:t>
-        </m:r>
-      </m:oMath>
-      <w:r>
-        <w:t xml:space="preserve"> of non-trivial partial functions, where the only function in it is </w:t>
-      </w:r>
-      <m:oMath>
-        <m:sSub>
-          <m:sSubPr>
-            <m:ctrlPr>
-              <w:rPr>
-                <w:rFonts w:ascii="Cambria Math" w:hAnsi="Cambria Math"/>
-                <w:i/>
-              </w:rPr>
-            </m:ctrlPr>
-          </m:sSubPr>
-          <m:e>
-            <m:r>
-              <w:rPr>
-                <w:rFonts w:ascii="Cambria Math" w:hAnsi="Cambria Math"/>
-              </w:rPr>
-              <m:t>f</m:t>
-            </m:r>
-          </m:e>
-          <m:sub>
-            <m:r>
-              <w:rPr>
-                <w:rFonts w:ascii="Cambria Math" w:hAnsi="Cambria Math"/>
-              </w:rPr>
-              <m:t>halt</m:t>
-            </m:r>
-          </m:sub>
-        </m:sSub>
-      </m:oMath>
-      <w:r>
-        <w:t>.</w:t>
-      </w:r>
-      <w:r>
-        <w:t xml:space="preserve"> </w:t>
-      </w:r>
-      <w:r>
-        <w:t xml:space="preserve">Assume for the sake of contradiction that there exists a Turing machine </w:t>
-      </w:r>
-      <m:oMath>
-        <m:r>
-          <w:rPr>
-            <w:rFonts w:ascii="Cambria Math" w:hAnsi="Cambria Math"/>
-          </w:rPr>
-          <m:t>HaltChecker</m:t>
-        </m:r>
-      </m:oMath>
-      <w:r>
-        <w:t xml:space="preserve"> that decides whether a Turing machine </w:t>
-      </w:r>
-      <m:oMath>
-        <m:r>
-          <w:rPr>
-            <w:rFonts w:ascii="Cambria Math" w:hAnsi="Cambria Math"/>
-          </w:rPr>
-          <m:t>M</m:t>
-        </m:r>
-      </m:oMath>
-      <w:r>
-        <w:t xml:space="preserve"> halts on input </w:t>
-      </w:r>
-      <m:oMath>
-        <m:r>
-          <w:rPr>
-            <w:rFonts w:ascii="Cambria Math" w:hAnsi="Cambria Math"/>
-          </w:rPr>
-          <m:t>x</m:t>
-        </m:r>
-      </m:oMath>
-      <w:r>
-        <w:t>, then t</w:t>
-      </w:r>
-      <w:r>
-        <w:t xml:space="preserve">here exists a Turing machine </w:t>
-      </w:r>
-      <m:oMath>
-        <m:r>
-          <w:rPr>
-            <w:rFonts w:ascii="Cambria Math" w:hAnsi="Cambria Math"/>
-          </w:rPr>
-          <m:t>M</m:t>
-        </m:r>
-      </m:oMath>
-      <w:r>
-        <w:t xml:space="preserve"> for which </w:t>
-      </w:r>
-      <m:oMath>
-        <m:r>
-          <w:rPr>
-            <w:rFonts w:ascii="Cambria Math" w:hAnsi="Cambria Math"/>
-          </w:rPr>
-          <m:t>HaltChecker</m:t>
-        </m:r>
-      </m:oMath>
-      <w:r>
-        <w:t xml:space="preserve"> computes </w:t>
-      </w:r>
-      <m:oMath>
-        <m:sSub>
-          <m:sSubPr>
-            <m:ctrlPr>
-              <w:rPr>
-                <w:rFonts w:ascii="Cambria Math" w:hAnsi="Cambria Math"/>
-                <w:i/>
-              </w:rPr>
-            </m:ctrlPr>
-          </m:sSubPr>
-          <m:e>
-            <m:r>
-              <w:rPr>
-                <w:rFonts w:ascii="Cambria Math" w:hAnsi="Cambria Math"/>
-              </w:rPr>
-              <m:t>f</m:t>
-            </m:r>
-          </m:e>
-          <m:sub>
-            <m:r>
-              <w:rPr>
-                <w:rFonts w:ascii="Cambria Math" w:hAnsi="Cambria Math"/>
-              </w:rPr>
-              <m:t>halt</m:t>
-            </m:r>
-          </m:sub>
-        </m:sSub>
-      </m:oMath>
-      <w:r>
-        <w:t>,</w:t>
-      </w:r>
-      <w:r>
-        <w:t xml:space="preserve"> because </w:t>
-      </w:r>
-      <m:oMath>
-        <m:r>
-          <w:rPr>
-            <w:rFonts w:ascii="Cambria Math" w:hAnsi="Cambria Math"/>
-          </w:rPr>
-          <m:t>HaltChecker</m:t>
-        </m:r>
-      </m:oMath>
-      <w:r>
-        <w:t xml:space="preserve"> outputs either </w:t>
-      </w:r>
-      <m:oMath>
-        <m:r>
-          <w:rPr>
-            <w:rFonts w:ascii="Cambria Math" w:hAnsi="Cambria Math"/>
-          </w:rPr>
-          <m:t>0</m:t>
-        </m:r>
-      </m:oMath>
-      <w:r>
-        <w:t xml:space="preserve"> or </w:t>
-      </w:r>
-      <m:oMath>
-        <m:r>
-          <w:rPr>
-            <w:rFonts w:ascii="Cambria Math" w:hAnsi="Cambria Math"/>
-          </w:rPr>
-          <m:t>1</m:t>
-        </m:r>
-      </m:oMath>
-      <w:r>
-        <w:t xml:space="preserve"> on a machine and its input.</w:t>
-      </w:r>
-      <w:r>
-        <w:t xml:space="preserve"> </w:t>
-      </w:r>
-      <w:r>
-        <w:t>But Rice’s Theorem states that there doesn’t exist such a Turing machine that can decide whether an input machine computes a non-trivial set of partial functions</w:t>
-      </w:r>
-      <w:r>
-        <w:t>, hence reaching a contradiction. The halting problem is thus uncomputable.</w:t>
-      </w:r>
+        <w:t>Collaborated with yc2454 (Yalu Cai)</w:t>
+      </w:r>
+    </w:p>
+    <w:p>
+      <w:pPr>
+        <w:ind w:left="720" w:hanging="360"/>
+      </w:pPr>
       <w:bookmarkStart w:id="0" w:name="_GoBack"/>
       <w:bookmarkEnd w:id="0"/>
     </w:p>
@@ -266,7 +26,7 @@
         </w:numPr>
       </w:pPr>
       <w:r>
-        <w:t xml:space="preserve">We assume that </w:t>
+        <w:t xml:space="preserve">Let us create a partial function </w:t>
       </w:r>
       <m:oMath>
         <m:sSub>
@@ -291,12 +51,273 @@
               <w:rPr>
                 <w:rFonts w:ascii="Cambria Math" w:hAnsi="Cambria Math"/>
               </w:rPr>
-              <m:t>S</m:t>
+              <m:t>halt</m:t>
             </m:r>
           </m:sub>
         </m:sSub>
       </m:oMath>
       <w:r>
+        <w:t xml:space="preserve"> that is defined on all inputs, and</w:t>
+      </w:r>
+      <w:r>
+        <w:t xml:space="preserve"> outputs either </w:t>
+      </w:r>
+      <m:oMath>
+        <m:r>
+          <w:rPr>
+            <w:rFonts w:ascii="Cambria Math" w:hAnsi="Cambria Math"/>
+          </w:rPr>
+          <m:t>0</m:t>
+        </m:r>
+      </m:oMath>
+      <w:r>
+        <w:t xml:space="preserve"> or </w:t>
+      </w:r>
+      <m:oMath>
+        <m:r>
+          <w:rPr>
+            <w:rFonts w:ascii="Cambria Math" w:hAnsi="Cambria Math"/>
+          </w:rPr>
+          <m:t>1</m:t>
+        </m:r>
+      </m:oMath>
+      <w:r>
+        <w:t xml:space="preserve"> on each input.</w:t>
+      </w:r>
+      <w:r>
+        <w:t xml:space="preserve"> Then let us create a set </w:t>
+      </w:r>
+      <m:oMath>
+        <m:r>
+          <w:rPr>
+            <w:rFonts w:ascii="Cambria Math" w:hAnsi="Cambria Math"/>
+          </w:rPr>
+          <m:t>S</m:t>
+        </m:r>
+      </m:oMath>
+      <w:r>
+        <w:t xml:space="preserve"> of non-trivial partial functions, where the only function in it is </w:t>
+      </w:r>
+      <m:oMath>
+        <m:sSub>
+          <m:sSubPr>
+            <m:ctrlPr>
+              <w:rPr>
+                <w:rFonts w:ascii="Cambria Math" w:hAnsi="Cambria Math"/>
+                <w:i/>
+              </w:rPr>
+            </m:ctrlPr>
+          </m:sSubPr>
+          <m:e>
+            <m:r>
+              <w:rPr>
+                <w:rFonts w:ascii="Cambria Math" w:hAnsi="Cambria Math"/>
+              </w:rPr>
+              <m:t>f</m:t>
+            </m:r>
+          </m:e>
+          <m:sub>
+            <m:r>
+              <w:rPr>
+                <w:rFonts w:ascii="Cambria Math" w:hAnsi="Cambria Math"/>
+              </w:rPr>
+              <m:t>halt</m:t>
+            </m:r>
+          </m:sub>
+        </m:sSub>
+      </m:oMath>
+      <w:r>
+        <w:t>.</w:t>
+      </w:r>
+      <w:r>
+        <w:t xml:space="preserve"> </w:t>
+      </w:r>
+      <w:r>
+        <w:t xml:space="preserve">Assume for the sake of contradiction that there exists a Turing machine </w:t>
+      </w:r>
+      <m:oMath>
+        <m:r>
+          <w:rPr>
+            <w:rFonts w:ascii="Cambria Math" w:hAnsi="Cambria Math"/>
+          </w:rPr>
+          <m:t>HaltChecker</m:t>
+        </m:r>
+      </m:oMath>
+      <w:r>
+        <w:t xml:space="preserve"> that decides whether a Turing machine </w:t>
+      </w:r>
+      <m:oMath>
+        <m:r>
+          <w:rPr>
+            <w:rFonts w:ascii="Cambria Math" w:hAnsi="Cambria Math"/>
+          </w:rPr>
+          <m:t>M</m:t>
+        </m:r>
+      </m:oMath>
+      <w:r>
+        <w:t xml:space="preserve"> halts on input </w:t>
+      </w:r>
+      <m:oMath>
+        <m:r>
+          <w:rPr>
+            <w:rFonts w:ascii="Cambria Math" w:hAnsi="Cambria Math"/>
+          </w:rPr>
+          <m:t>x</m:t>
+        </m:r>
+      </m:oMath>
+      <w:r>
+        <w:t>, then t</w:t>
+      </w:r>
+      <w:r>
+        <w:t xml:space="preserve">here exists a Turing machine </w:t>
+      </w:r>
+      <m:oMath>
+        <m:r>
+          <w:rPr>
+            <w:rFonts w:ascii="Cambria Math" w:hAnsi="Cambria Math"/>
+          </w:rPr>
+          <m:t>M</m:t>
+        </m:r>
+      </m:oMath>
+      <w:r>
+        <w:t xml:space="preserve"> for which </w:t>
+      </w:r>
+      <m:oMath>
+        <m:r>
+          <w:rPr>
+            <w:rFonts w:ascii="Cambria Math" w:hAnsi="Cambria Math"/>
+          </w:rPr>
+          <m:t>HaltChecker</m:t>
+        </m:r>
+      </m:oMath>
+      <w:r>
+        <w:t xml:space="preserve"> computes </w:t>
+      </w:r>
+      <m:oMath>
+        <m:sSub>
+          <m:sSubPr>
+            <m:ctrlPr>
+              <w:rPr>
+                <w:rFonts w:ascii="Cambria Math" w:hAnsi="Cambria Math"/>
+                <w:i/>
+              </w:rPr>
+            </m:ctrlPr>
+          </m:sSubPr>
+          <m:e>
+            <m:r>
+              <w:rPr>
+                <w:rFonts w:ascii="Cambria Math" w:hAnsi="Cambria Math"/>
+              </w:rPr>
+              <m:t>f</m:t>
+            </m:r>
+          </m:e>
+          <m:sub>
+            <m:r>
+              <w:rPr>
+                <w:rFonts w:ascii="Cambria Math" w:hAnsi="Cambria Math"/>
+              </w:rPr>
+              <m:t>halt</m:t>
+            </m:r>
+          </m:sub>
+        </m:sSub>
+      </m:oMath>
+      <w:r>
+        <w:t>,</w:t>
+      </w:r>
+      <w:r>
+        <w:t xml:space="preserve"> because </w:t>
+      </w:r>
+      <m:oMath>
+        <m:r>
+          <w:rPr>
+            <w:rFonts w:ascii="Cambria Math" w:hAnsi="Cambria Math"/>
+          </w:rPr>
+          <m:t>HaltChecker</m:t>
+        </m:r>
+      </m:oMath>
+      <w:r>
+        <w:t xml:space="preserve"> outputs either </w:t>
+      </w:r>
+      <m:oMath>
+        <m:r>
+          <w:rPr>
+            <w:rFonts w:ascii="Cambria Math" w:hAnsi="Cambria Math"/>
+          </w:rPr>
+          <m:t>0</m:t>
+        </m:r>
+      </m:oMath>
+      <w:r>
+        <w:t xml:space="preserve"> or </w:t>
+      </w:r>
+      <m:oMath>
+        <m:r>
+          <w:rPr>
+            <w:rFonts w:ascii="Cambria Math" w:hAnsi="Cambria Math"/>
+          </w:rPr>
+          <m:t>1</m:t>
+        </m:r>
+      </m:oMath>
+      <w:r>
+        <w:t xml:space="preserve"> on a machine and its input.</w:t>
+      </w:r>
+      <w:r>
+        <w:t xml:space="preserve"> </w:t>
+      </w:r>
+      <w:r>
+        <w:t>But Rice’s Theorem states that there doesn’t exist such a Turing machine that can decide whether an input machine computes a non-trivial set of partial functions</w:t>
+      </w:r>
+      <w:r>
+        <w:t xml:space="preserve">, hence reaching a contradiction. The halting problem is thus </w:t>
+      </w:r>
+      <w:proofErr w:type="spellStart"/>
+      <w:r>
+        <w:t>uncomputable</w:t>
+      </w:r>
+      <w:proofErr w:type="spellEnd"/>
+      <w:r>
+        <w:t>.</w:t>
+      </w:r>
+    </w:p>
+    <w:p>
+      <w:pPr>
+        <w:pStyle w:val="ListParagraph"/>
+        <w:numPr>
+          <w:ilvl w:val="0"/>
+          <w:numId w:val="1"/>
+        </w:numPr>
+      </w:pPr>
+      <w:r>
+        <w:t xml:space="preserve">We assume that </w:t>
+      </w:r>
+      <m:oMath>
+        <m:sSub>
+          <m:sSubPr>
+            <m:ctrlPr>
+              <w:rPr>
+                <w:rFonts w:ascii="Cambria Math" w:hAnsi="Cambria Math"/>
+                <w:i/>
+              </w:rPr>
+            </m:ctrlPr>
+          </m:sSubPr>
+          <m:e>
+            <m:r>
+              <w:rPr>
+                <w:rFonts w:ascii="Cambria Math" w:hAnsi="Cambria Math"/>
+              </w:rPr>
+              <m:t>f</m:t>
+            </m:r>
+          </m:e>
+          <m:sub>
+            <m:r>
+              <w:rPr>
+                <w:rFonts w:ascii="Cambria Math" w:hAnsi="Cambria Math"/>
+              </w:rPr>
+              <m:t>S</m:t>
+            </m:r>
+          </m:sub>
+        </m:sSub>
+      </m:oMath>
+      <w:r>
         <w:t xml:space="preserve"> is computable and reach the contradiction that this would allow the halting problem to be computable.</w:t>
       </w:r>
       <w:r>
@@ -322,7 +343,15 @@
         </m:r>
       </m:oMath>
       <w:r>
-        <w:t xml:space="preserve">, the halting problem is concerned with whether </w:t>
+        <w:t>, the halting problem is concerned with whe</w:t>
+      </w:r>
+      <w:proofErr w:type="spellStart"/>
+      <w:r>
+        <w:t>ther</w:t>
+      </w:r>
+      <w:proofErr w:type="spellEnd"/>
+      <w:r>
+        <w:t xml:space="preserve"> </w:t>
       </w:r>
       <m:oMath>
         <m:r>
@@ -541,6 +570,7 @@
           <w:szCs w:val="22"/>
         </w:rPr>
       </w:pPr>
+      <w:proofErr w:type="spellStart"/>
       <w:r>
         <w:rPr>
           <w:rFonts w:ascii="Menlo" w:hAnsi="Menlo" w:cs="Menlo"/>
@@ -548,8 +578,29 @@
           <w:sz w:val="22"/>
           <w:szCs w:val="22"/>
         </w:rPr>
-        <w:t>M_b(input){</w:t>
-      </w:r>
+        <w:t>M_b</w:t>
+      </w:r>
+      <w:proofErr w:type="spellEnd"/>
+      <w:r>
+        <w:rPr>
+          <w:rFonts w:ascii="Menlo" w:hAnsi="Menlo" w:cs="Menlo"/>
+          <w:color w:val="000000"/>
+          <w:sz w:val="22"/>
+          <w:szCs w:val="22"/>
+        </w:rPr>
+        <w:t>(input</w:t>
+      </w:r>
+      <w:proofErr w:type="gramStart"/>
+      <w:r>
+        <w:rPr>
+          <w:rFonts w:ascii="Menlo" w:hAnsi="Menlo" w:cs="Menlo"/>
+          <w:color w:val="000000"/>
+          <w:sz w:val="22"/>
+          <w:szCs w:val="22"/>
+        </w:rPr>
+        <w:t>){</w:t>
+      </w:r>
+      <w:proofErr w:type="gramEnd"/>
     </w:p>
     <w:p>
       <w:pPr>
@@ -591,7 +642,27 @@
           <w:sz w:val="22"/>
           <w:szCs w:val="22"/>
         </w:rPr>
-        <w:t xml:space="preserve"> (input!=x){</w:t>
+        <w:t xml:space="preserve"> (</w:t>
+      </w:r>
+      <w:proofErr w:type="gramStart"/>
+      <w:r>
+        <w:rPr>
+          <w:rFonts w:ascii="Menlo" w:hAnsi="Menlo" w:cs="Menlo"/>
+          <w:color w:val="000000"/>
+          <w:sz w:val="22"/>
+          <w:szCs w:val="22"/>
+        </w:rPr>
+        <w:t>input!=</w:t>
+      </w:r>
+      <w:proofErr w:type="gramEnd"/>
+      <w:r>
+        <w:rPr>
+          <w:rFonts w:ascii="Menlo" w:hAnsi="Menlo" w:cs="Menlo"/>
+          <w:color w:val="000000"/>
+          <w:sz w:val="22"/>
+          <w:szCs w:val="22"/>
+        </w:rPr>
+        <w:t>x){</w:t>
       </w:r>
     </w:p>
     <w:p>
@@ -668,6 +739,7 @@
         </w:rPr>
         <w:t xml:space="preserve">    </w:t>
       </w:r>
+      <w:proofErr w:type="gramStart"/>
       <w:r>
         <w:rPr>
           <w:rFonts w:ascii="Menlo" w:hAnsi="Menlo" w:cs="Menlo"/>
@@ -686,6 +758,7 @@
         </w:rPr>
         <w:t>{</w:t>
       </w:r>
+      <w:proofErr w:type="gramEnd"/>
     </w:p>
     <w:p>
       <w:pPr>
@@ -1274,7 +1347,15 @@
         </m:r>
       </m:oMath>
       <w:r>
-        <w:t xml:space="preserve"> that is undefined for every input other than </w:t>
+        <w:t xml:space="preserve"> that is undefined for every inp</w:t>
+      </w:r>
+      <w:proofErr w:type="spellStart"/>
+      <w:r>
+        <w:t>ut</w:t>
+      </w:r>
+      <w:proofErr w:type="spellEnd"/>
+      <w:r>
+        <w:t xml:space="preserve"> other than </w:t>
       </w:r>
       <m:oMath>
         <m:r>

</xml_diff>